<commit_message>
* updated available topics
</commit_message>
<xml_diff>
--- a/Convenient-Effortless-3D-Printing.docx
+++ b/Convenient-Effortless-3D-Printing.docx
@@ -1,6 +1,6 @@
 
 <file path=word/document.xml><?xml version="1.0" encoding="utf-8"?>
-<w:document xmlns:o="urn:schemas-microsoft-com:office:office" xmlns:r="http://schemas.openxmlformats.org/officeDocument/2006/relationships" xmlns:v="urn:schemas-microsoft-com:vml" xmlns:w="http://schemas.openxmlformats.org/wordprocessingml/2006/main" xmlns:w10="urn:schemas-microsoft-com:office:word" xmlns:wp="http://schemas.openxmlformats.org/drawingml/2006/wordprocessingDrawing" xmlns:wps="http://schemas.microsoft.com/office/word/2010/wordprocessingShape" xmlns:wpg="http://schemas.microsoft.com/office/word/2010/wordprocessingGroup" xmlns:mc="http://schemas.openxmlformats.org/markup-compatibility/2006" xmlns:wp14="http://schemas.microsoft.com/office/word/2010/wordprocessingDrawing" xmlns:w14="http://schemas.microsoft.com/office/word/2010/wordml" mc:Ignorable="w14 wp14">
+<w:document xmlns:o="urn:schemas-microsoft-com:office:office" xmlns:r="http://schemas.openxmlformats.org/officeDocument/2006/relationships" xmlns:v="urn:schemas-microsoft-com:vml" xmlns:w="http://schemas.openxmlformats.org/wordprocessingml/2006/main" xmlns:w10="urn:schemas-microsoft-com:office:word" xmlns:wp="http://schemas.openxmlformats.org/drawingml/2006/wordprocessingDrawing" xmlns:wps="http://schemas.microsoft.com/office/word/2010/wordprocessingShape" xmlns:wpg="http://schemas.microsoft.com/office/word/2010/wordprocessingGroup" xmlns:mc="http://schemas.openxmlformats.org/markup-compatibility/2006" xmlns:wp14="http://schemas.microsoft.com/office/word/2010/wordprocessingDrawing" xmlns:w14="http://schemas.microsoft.com/office/word/2010/wordml" xmlns:w15="http://schemas.microsoft.com/office/word/2012/wordml" mc:Ignorable="w14 wp14 w15">
   <w:body>
     <w:p>
       <w:pPr>
@@ -12,11 +12,21 @@
         <w:bidi w:val="0"/>
         <w:spacing w:before="240" w:after="120"/>
         <w:jc w:val="center"/>
-        <w:rPr/>
+        <w:rPr>
+          <w:rFonts w:eastAsia="Droid Sans Fallback" w:cs="Droid Sans Devanagari"/>
+          <w:b/>
+          <w:b/>
+          <w:bCs/>
+          <w:color w:val="auto"/>
+          <w:kern w:val="2"/>
+          <w:sz w:val="40"/>
+          <w:szCs w:val="56"/>
+          <w:lang w:val="en-US" w:eastAsia="zh-CN" w:bidi="hi-IN"/>
+        </w:rPr>
       </w:pPr>
       <w:r>
         <w:drawing>
-          <wp:anchor behindDoc="0" distT="0" distB="0" distL="0" distR="0" simplePos="0" locked="0" layoutInCell="1" allowOverlap="1" relativeHeight="2">
+          <wp:anchor behindDoc="0" distT="0" distB="0" distL="0" distR="0" simplePos="0" locked="0" layoutInCell="0" allowOverlap="1" relativeHeight="2">
             <wp:simplePos x="0" y="0"/>
             <wp:positionH relativeFrom="column">
               <wp:posOffset>-720090</wp:posOffset>
@@ -42,7 +52,7 @@
                   </pic:nvPicPr>
                   <pic:blipFill>
                     <a:blip r:embed="rId2"/>
-                    <a:srcRect l="18836" t="12955" r="19829" b="74077"/>
+                    <a:srcRect l="18838" t="12953" r="19827" b="74079"/>
                     <a:stretch>
                       <a:fillRect/>
                     </a:stretch>
@@ -73,20 +83,7 @@
           <w:szCs w:val="56"/>
           <w:lang w:val="en-US" w:eastAsia="zh-CN" w:bidi="hi-IN"/>
         </w:rPr>
-        <w:t>C</w:t>
-      </w:r>
-      <w:r>
-        <w:rPr>
-          <w:rFonts w:eastAsia="Droid Sans Fallback" w:cs="Droid Sans Devanagari"/>
-          <w:b/>
-          <w:bCs/>
-          <w:color w:val="auto"/>
-          <w:kern w:val="2"/>
-          <w:sz w:val="40"/>
-          <w:szCs w:val="56"/>
-          <w:lang w:val="en-US" w:eastAsia="zh-CN" w:bidi="hi-IN"/>
-        </w:rPr>
-        <w:t xml:space="preserve">onvenient and Effortless 3D Printing of Everyday Life Repair Spare Part </w:t>
+        <w:t xml:space="preserve">Convenient and Effortless 3D Printing of Everyday Life Repair Spare Part </w:t>
       </w:r>
     </w:p>
     <w:tbl>
@@ -94,6 +91,7 @@
         <w:tblW w:w="9975" w:type="dxa"/>
         <w:jc w:val="left"/>
         <w:tblInd w:w="-5" w:type="dxa"/>
+        <w:tblLayout w:type="fixed"/>
         <w:tblCellMar>
           <w:top w:w="55" w:type="dxa"/>
           <w:left w:w="55" w:type="dxa"/>
@@ -102,14 +100,14 @@
         </w:tblCellMar>
       </w:tblPr>
       <w:tblGrid>
-        <w:gridCol w:w="1700"/>
-        <w:gridCol w:w="8274"/>
+        <w:gridCol w:w="1699"/>
+        <w:gridCol w:w="8275"/>
       </w:tblGrid>
       <w:tr>
         <w:trPr/>
         <w:tc>
           <w:tcPr>
-            <w:tcW w:w="1700" w:type="dxa"/>
+            <w:tcW w:w="1699" w:type="dxa"/>
             <w:tcBorders>
               <w:top w:val="single" w:sz="4" w:space="0" w:color="000000"/>
               <w:left w:val="single" w:sz="4" w:space="0" w:color="000000"/>
@@ -140,7 +138,7 @@
         </w:tc>
         <w:tc>
           <w:tcPr>
-            <w:tcW w:w="8274" w:type="dxa"/>
+            <w:tcW w:w="8275" w:type="dxa"/>
             <w:tcBorders>
               <w:top w:val="single" w:sz="4" w:space="0" w:color="000000"/>
               <w:left w:val="single" w:sz="4" w:space="0" w:color="000000"/>
@@ -175,7 +173,7 @@
         <w:trPr/>
         <w:tc>
           <w:tcPr>
-            <w:tcW w:w="1700" w:type="dxa"/>
+            <w:tcW w:w="1699" w:type="dxa"/>
             <w:tcBorders>
               <w:left w:val="single" w:sz="4" w:space="0" w:color="000000"/>
               <w:bottom w:val="single" w:sz="4" w:space="0" w:color="000000"/>
@@ -194,18 +192,14 @@
               </w:rPr>
             </w:pPr>
             <w:r>
-              <w:rPr>
-                <w:rFonts w:eastAsia="Liberation Serif" w:cs="Liberation Serif"/>
-                <w:sz w:val="24"/>
-                <w:szCs w:val="24"/>
-              </w:rPr>
+              <w:rPr/>
               <w:t>Credits</w:t>
             </w:r>
           </w:p>
         </w:tc>
         <w:tc>
           <w:tcPr>
-            <w:tcW w:w="8274" w:type="dxa"/>
+            <w:tcW w:w="8275" w:type="dxa"/>
             <w:tcBorders>
               <w:left w:val="single" w:sz="4" w:space="0" w:color="000000"/>
               <w:bottom w:val="single" w:sz="4" w:space="0" w:color="000000"/>
@@ -235,6 +229,70 @@
           </w:p>
         </w:tc>
       </w:tr>
+      <w:tr>
+        <w:trPr/>
+        <w:tc>
+          <w:tcPr>
+            <w:tcW w:w="1699" w:type="dxa"/>
+            <w:tcBorders>
+              <w:left w:val="single" w:sz="4" w:space="0" w:color="000000"/>
+              <w:bottom w:val="single" w:sz="4" w:space="0" w:color="000000"/>
+            </w:tcBorders>
+          </w:tcPr>
+          <w:p>
+            <w:pPr>
+              <w:pStyle w:val="TableContents"/>
+              <w:widowControl w:val="false"/>
+              <w:bidi w:val="0"/>
+              <w:jc w:val="left"/>
+              <w:rPr>
+                <w:rFonts w:ascii="DejaVu Serif" w:hAnsi="DejaVu Serif" w:eastAsia="Liberation Serif" w:cs="Liberation Serif"/>
+                <w:sz w:val="24"/>
+                <w:szCs w:val="24"/>
+              </w:rPr>
+            </w:pPr>
+            <w:r>
+              <w:rPr>
+                <w:rFonts w:eastAsia="Liberation Serif" w:cs="Liberation Serif"/>
+                <w:sz w:val="24"/>
+                <w:szCs w:val="24"/>
+              </w:rPr>
+              <w:t xml:space="preserve">Start </w:t>
+            </w:r>
+          </w:p>
+        </w:tc>
+        <w:tc>
+          <w:tcPr>
+            <w:tcW w:w="8275" w:type="dxa"/>
+            <w:tcBorders>
+              <w:left w:val="single" w:sz="4" w:space="0" w:color="000000"/>
+              <w:bottom w:val="single" w:sz="4" w:space="0" w:color="000000"/>
+              <w:right w:val="single" w:sz="4" w:space="0" w:color="000000"/>
+            </w:tcBorders>
+          </w:tcPr>
+          <w:p>
+            <w:pPr>
+              <w:pStyle w:val="TableContents"/>
+              <w:widowControl w:val="false"/>
+              <w:bidi w:val="0"/>
+              <w:jc w:val="left"/>
+              <w:rPr>
+                <w:rFonts w:ascii="DejaVu Serif" w:hAnsi="DejaVu Serif" w:eastAsia="Liberation Serif" w:cs="Liberation Serif"/>
+                <w:sz w:val="24"/>
+                <w:szCs w:val="24"/>
+              </w:rPr>
+            </w:pPr>
+            <w:r>
+              <w:rPr>
+                <w:rFonts w:eastAsia="Liberation Serif" w:cs="Liberation Serif"/>
+                <w:sz w:val="24"/>
+                <w:szCs w:val="24"/>
+              </w:rPr>
+              <w:t>01.05.2023 / 01.06.2023</w:t>
+            </w:r>
+          </w:p>
+        </w:tc>
+      </w:tr>
     </w:tbl>
     <w:p>
       <w:pPr>
@@ -286,7 +344,7 @@
           <w:rFonts w:ascii="DejaVu Serif" w:hAnsi="DejaVu Serif"/>
         </w:rPr>
         <w:drawing>
-          <wp:anchor behindDoc="0" distT="0" distB="0" distL="0" distR="0" simplePos="0" locked="0" layoutInCell="1" allowOverlap="1" relativeHeight="3">
+          <wp:anchor behindDoc="0" distT="0" distB="0" distL="0" distR="0" simplePos="0" locked="0" layoutInCell="0" allowOverlap="1" relativeHeight="3">
             <wp:simplePos x="0" y="0"/>
             <wp:positionH relativeFrom="column">
               <wp:posOffset>1828165</wp:posOffset>
@@ -797,18 +855,7 @@
           <w:szCs w:val="24"/>
           <w:lang w:val="en-US" w:eastAsia="zh-CN" w:bidi="hi-IN"/>
         </w:rPr>
-        <w:t>T</w:t>
-      </w:r>
-      <w:r>
-        <w:rPr>
-          <w:rFonts w:eastAsia="Liberation Serif" w:cs="Liberation Serif" w:ascii="DejaVu Serif" w:hAnsi="DejaVu Serif"/>
-          <w:color w:val="000000"/>
-          <w:kern w:val="0"/>
-          <w:sz w:val="24"/>
-          <w:szCs w:val="24"/>
-          <w:lang w:val="en-US" w:eastAsia="zh-CN" w:bidi="hi-IN"/>
-        </w:rPr>
-        <w:t xml:space="preserve">aking the broken component or another (not broken) spare part (if available) and capturing its dimensions using a suitable digitization method (e.g., taking pictures, videos, etc.). </w:t>
+        <w:t xml:space="preserve">Taking the broken component or another (not broken) spare part (if available) and capturing its dimensions using a suitable digitization method (e.g., taking pictures, videos, etc.). </w:t>
       </w:r>
     </w:p>
     <w:p>
@@ -836,18 +883,7 @@
           <w:szCs w:val="24"/>
           <w:lang w:val="en-US" w:eastAsia="zh-CN" w:bidi="hi-IN"/>
         </w:rPr>
-        <w:t>P</w:t>
-      </w:r>
-      <w:r>
-        <w:rPr>
-          <w:rFonts w:eastAsia="Liberation Serif" w:cs="Liberation Serif" w:ascii="DejaVu Serif" w:hAnsi="DejaVu Serif"/>
-          <w:color w:val="000000"/>
-          <w:kern w:val="0"/>
-          <w:sz w:val="24"/>
-          <w:szCs w:val="24"/>
-          <w:lang w:val="en-US" w:eastAsia="zh-CN" w:bidi="hi-IN"/>
-        </w:rPr>
-        <w:t xml:space="preserve">rocessing the captured information, producing a 3D printable model of the component. </w:t>
+        <w:t xml:space="preserve">Processing the captured information, producing a 3D printable model of the component. </w:t>
       </w:r>
     </w:p>
     <w:p>
@@ -875,34 +911,30 @@
           <w:szCs w:val="24"/>
           <w:lang w:val="en-US" w:eastAsia="zh-CN" w:bidi="hi-IN"/>
         </w:rPr>
-        <w:t>P</w:t>
-      </w:r>
-      <w:r>
-        <w:rPr>
-          <w:rFonts w:eastAsia="Liberation Serif" w:cs="Liberation Serif" w:ascii="DejaVu Serif" w:hAnsi="DejaVu Serif"/>
-          <w:color w:val="000000"/>
-          <w:kern w:val="0"/>
-          <w:sz w:val="24"/>
-          <w:szCs w:val="24"/>
-          <w:lang w:val="en-US" w:eastAsia="zh-CN" w:bidi="hi-IN"/>
-        </w:rPr>
-        <w:t xml:space="preserve">rinting the component. </w:t>
-      </w:r>
-    </w:p>
-    <w:p>
-      <w:pPr>
-        <w:pStyle w:val="LOnormal"/>
-        <w:rPr>
-          <w:rFonts w:ascii="DejaVu Serif" w:hAnsi="DejaVu Serif" w:eastAsia="Liberation Serif" w:cs="Liberation Serif"/>
-          <w:color w:val="auto"/>
-          <w:kern w:val="0"/>
-          <w:sz w:val="24"/>
-          <w:szCs w:val="24"/>
-          <w:lang w:val="en-US" w:eastAsia="zh-CN" w:bidi="hi-IN"/>
-        </w:rPr>
-      </w:pPr>
-      <w:r>
-        <w:rPr/>
+        <w:t xml:space="preserve">Printing the component. </w:t>
+      </w:r>
+    </w:p>
+    <w:p>
+      <w:pPr>
+        <w:pStyle w:val="LOnormal"/>
+        <w:rPr>
+          <w:rFonts w:ascii="DejaVu Serif" w:hAnsi="DejaVu Serif" w:eastAsia="Liberation Serif" w:cs="Liberation Serif"/>
+          <w:color w:val="auto"/>
+          <w:kern w:val="0"/>
+          <w:sz w:val="24"/>
+          <w:szCs w:val="24"/>
+          <w:lang w:val="en-US" w:eastAsia="zh-CN" w:bidi="hi-IN"/>
+        </w:rPr>
+      </w:pPr>
+      <w:r>
+        <w:rPr>
+          <w:rFonts w:eastAsia="Liberation Serif" w:cs="Liberation Serif" w:ascii="DejaVu Serif" w:hAnsi="DejaVu Serif"/>
+          <w:color w:val="auto"/>
+          <w:kern w:val="0"/>
+          <w:sz w:val="24"/>
+          <w:szCs w:val="24"/>
+          <w:lang w:val="en-US" w:eastAsia="zh-CN" w:bidi="hi-IN"/>
+        </w:rPr>
       </w:r>
     </w:p>
     <w:p>
@@ -998,7 +1030,14 @@
           <w:ilvl w:val="0"/>
           <w:numId w:val="5"/>
         </w:numPr>
-        <w:rPr/>
+        <w:rPr>
+          <w:rFonts w:ascii="DejaVu Serif" w:hAnsi="DejaVu Serif" w:eastAsia="Liberation Serif" w:cs="Liberation Serif"/>
+          <w:color w:val="000000"/>
+          <w:kern w:val="0"/>
+          <w:sz w:val="24"/>
+          <w:szCs w:val="24"/>
+          <w:lang w:val="en-US" w:eastAsia="zh-CN" w:bidi="hi-IN"/>
+        </w:rPr>
       </w:pPr>
       <w:r>
         <w:rPr>
@@ -1019,7 +1058,14 @@
           <w:ilvl w:val="0"/>
           <w:numId w:val="5"/>
         </w:numPr>
-        <w:rPr/>
+        <w:rPr>
+          <w:rFonts w:ascii="DejaVu Serif" w:hAnsi="DejaVu Serif" w:eastAsia="Liberation Serif" w:cs="Liberation Serif"/>
+          <w:color w:val="000000"/>
+          <w:kern w:val="0"/>
+          <w:sz w:val="24"/>
+          <w:szCs w:val="24"/>
+          <w:lang w:val="en-US" w:eastAsia="zh-CN" w:bidi="hi-IN"/>
+        </w:rPr>
       </w:pPr>
       <w:r>
         <w:rPr>
@@ -1040,7 +1086,14 @@
           <w:ilvl w:val="0"/>
           <w:numId w:val="5"/>
         </w:numPr>
-        <w:rPr/>
+        <w:rPr>
+          <w:rFonts w:ascii="DejaVu Serif" w:hAnsi="DejaVu Serif" w:eastAsia="Liberation Serif" w:cs="Liberation Serif"/>
+          <w:color w:val="000000"/>
+          <w:kern w:val="0"/>
+          <w:sz w:val="24"/>
+          <w:szCs w:val="24"/>
+          <w:lang w:val="en-US" w:eastAsia="zh-CN" w:bidi="hi-IN"/>
+        </w:rPr>
       </w:pPr>
       <w:r>
         <w:rPr>
@@ -1061,7 +1114,14 @@
           <w:ilvl w:val="0"/>
           <w:numId w:val="5"/>
         </w:numPr>
-        <w:rPr/>
+        <w:rPr>
+          <w:rFonts w:ascii="DejaVu Serif" w:hAnsi="DejaVu Serif" w:eastAsia="Liberation Serif" w:cs="Liberation Serif"/>
+          <w:color w:val="000000"/>
+          <w:kern w:val="0"/>
+          <w:sz w:val="24"/>
+          <w:szCs w:val="24"/>
+          <w:lang w:val="en-US" w:eastAsia="zh-CN" w:bidi="hi-IN"/>
+        </w:rPr>
       </w:pPr>
       <w:r>
         <w:rPr>
@@ -1241,7 +1301,7 @@
       <w:footerReference w:type="default" r:id="rId5"/>
       <w:type w:val="nextPage"/>
       <w:pgSz w:w="12240" w:h="15840"/>
-      <w:pgMar w:left="1134" w:right="1134" w:header="0" w:top="1134" w:footer="1134" w:bottom="1697" w:gutter="0"/>
+      <w:pgMar w:left="1134" w:right="1134" w:gutter="0" w:header="0" w:top="1134" w:footer="1134" w:bottom="1697"/>
       <w:pgNumType w:fmt="decimal"/>
       <w:formProt w:val="false"/>
       <w:textDirection w:val="lrTb"/>
@@ -1252,7 +1312,7 @@
 </file>
 
 <file path=word/footer1.xml><?xml version="1.0" encoding="utf-8"?>
-<w:ftr xmlns:o="urn:schemas-microsoft-com:office:office" xmlns:r="http://schemas.openxmlformats.org/officeDocument/2006/relationships" xmlns:v="urn:schemas-microsoft-com:vml" xmlns:w="http://schemas.openxmlformats.org/wordprocessingml/2006/main" xmlns:w10="urn:schemas-microsoft-com:office:word" xmlns:wp="http://schemas.openxmlformats.org/drawingml/2006/wordprocessingDrawing" xmlns:wps="http://schemas.microsoft.com/office/word/2010/wordprocessingShape" xmlns:wpg="http://schemas.microsoft.com/office/word/2010/wordprocessingGroup" xmlns:mc="http://schemas.openxmlformats.org/markup-compatibility/2006" xmlns:wp14="http://schemas.microsoft.com/office/word/2010/wordprocessingDrawing" xmlns:w14="http://schemas.microsoft.com/office/word/2010/wordml" mc:Ignorable="w14 wp14">
+<w:ftr xmlns:o="urn:schemas-microsoft-com:office:office" xmlns:r="http://schemas.openxmlformats.org/officeDocument/2006/relationships" xmlns:v="urn:schemas-microsoft-com:vml" xmlns:w="http://schemas.openxmlformats.org/wordprocessingml/2006/main" xmlns:w10="urn:schemas-microsoft-com:office:word" xmlns:wp="http://schemas.openxmlformats.org/drawingml/2006/wordprocessingDrawing" xmlns:wps="http://schemas.microsoft.com/office/word/2010/wordprocessingShape" xmlns:wpg="http://schemas.microsoft.com/office/word/2010/wordprocessingGroup" xmlns:mc="http://schemas.openxmlformats.org/markup-compatibility/2006" xmlns:wp14="http://schemas.microsoft.com/office/word/2010/wordprocessingDrawing" xmlns:w14="http://schemas.microsoft.com/office/word/2010/wordml" xmlns:w15="http://schemas.microsoft.com/office/word/2012/wordml" mc:Ignorable="w14 wp14 w15">
   <w:p>
     <w:pPr>
       <w:pStyle w:val="Footer"/>
@@ -1274,7 +1334,7 @@
 </file>
 
 <file path=word/numbering.xml><?xml version="1.0" encoding="utf-8"?>
-<w:numbering xmlns:w="http://schemas.openxmlformats.org/wordprocessingml/2006/main" xmlns:o="urn:schemas-microsoft-com:office:office" xmlns:r="http://schemas.openxmlformats.org/officeDocument/2006/relationships" xmlns:v="urn:schemas-microsoft-com:vml">
+<w:numbering xmlns:w="http://schemas.openxmlformats.org/wordprocessingml/2006/main" xmlns:o="urn:schemas-microsoft-com:office:office" xmlns:r="http://schemas.openxmlformats.org/officeDocument/2006/relationships" xmlns:v="urn:schemas-microsoft-com:vml" xmlns:mc="http://schemas.openxmlformats.org/markup-compatibility/2006" xmlns:w14="http://schemas.microsoft.com/office/word/2010/wordml" mc:Ignorable="w14">
   <w:abstractNum w:abstractNumId="1">
     <w:lvl w:ilvl="0">
       <w:start w:val="1"/>
@@ -1288,6 +1348,7 @@
         </w:tabs>
         <w:ind w:left="0" w:hanging="0"/>
       </w:pPr>
+      <w:rPr/>
     </w:lvl>
     <w:lvl w:ilvl="1">
       <w:start w:val="1"/>
@@ -1301,6 +1362,7 @@
         </w:tabs>
         <w:ind w:left="0" w:hanging="0"/>
       </w:pPr>
+      <w:rPr/>
     </w:lvl>
     <w:lvl w:ilvl="2">
       <w:start w:val="1"/>
@@ -1314,6 +1376,7 @@
         </w:tabs>
         <w:ind w:left="0" w:hanging="0"/>
       </w:pPr>
+      <w:rPr/>
     </w:lvl>
     <w:lvl w:ilvl="3">
       <w:start w:val="1"/>
@@ -1327,6 +1390,7 @@
         </w:tabs>
         <w:ind w:left="0" w:hanging="0"/>
       </w:pPr>
+      <w:rPr/>
     </w:lvl>
     <w:lvl w:ilvl="4">
       <w:start w:val="1"/>
@@ -1340,6 +1404,7 @@
         </w:tabs>
         <w:ind w:left="0" w:hanging="0"/>
       </w:pPr>
+      <w:rPr/>
     </w:lvl>
     <w:lvl w:ilvl="5">
       <w:start w:val="1"/>
@@ -1353,6 +1418,7 @@
         </w:tabs>
         <w:ind w:left="0" w:hanging="0"/>
       </w:pPr>
+      <w:rPr/>
     </w:lvl>
     <w:lvl w:ilvl="6">
       <w:start w:val="1"/>
@@ -1366,6 +1432,7 @@
         </w:tabs>
         <w:ind w:left="0" w:hanging="0"/>
       </w:pPr>
+      <w:rPr/>
     </w:lvl>
     <w:lvl w:ilvl="7">
       <w:start w:val="1"/>
@@ -1379,6 +1446,7 @@
         </w:tabs>
         <w:ind w:left="0" w:hanging="0"/>
       </w:pPr>
+      <w:rPr/>
     </w:lvl>
     <w:lvl w:ilvl="8">
       <w:start w:val="1"/>
@@ -1392,6 +1460,7 @@
         </w:tabs>
         <w:ind w:left="0" w:hanging="0"/>
       </w:pPr>
+      <w:rPr/>
     </w:lvl>
   </w:abstractNum>
   <w:abstractNum w:abstractNumId="2">
@@ -1407,6 +1476,7 @@
         </w:tabs>
         <w:ind w:left="0" w:hanging="0"/>
       </w:pPr>
+      <w:rPr/>
     </w:lvl>
     <w:lvl w:ilvl="1">
       <w:start w:val="1"/>
@@ -1420,6 +1490,7 @@
         </w:tabs>
         <w:ind w:left="0" w:hanging="0"/>
       </w:pPr>
+      <w:rPr/>
     </w:lvl>
     <w:lvl w:ilvl="2">
       <w:start w:val="1"/>
@@ -1433,6 +1504,7 @@
         </w:tabs>
         <w:ind w:left="0" w:hanging="0"/>
       </w:pPr>
+      <w:rPr/>
     </w:lvl>
     <w:lvl w:ilvl="3">
       <w:start w:val="1"/>
@@ -1446,6 +1518,7 @@
         </w:tabs>
         <w:ind w:left="0" w:hanging="0"/>
       </w:pPr>
+      <w:rPr/>
     </w:lvl>
     <w:lvl w:ilvl="4">
       <w:start w:val="1"/>
@@ -1459,6 +1532,7 @@
         </w:tabs>
         <w:ind w:left="0" w:hanging="0"/>
       </w:pPr>
+      <w:rPr/>
     </w:lvl>
     <w:lvl w:ilvl="5">
       <w:start w:val="1"/>
@@ -1472,6 +1546,7 @@
         </w:tabs>
         <w:ind w:left="0" w:hanging="0"/>
       </w:pPr>
+      <w:rPr/>
     </w:lvl>
     <w:lvl w:ilvl="6">
       <w:start w:val="1"/>
@@ -1485,6 +1560,7 @@
         </w:tabs>
         <w:ind w:left="0" w:hanging="0"/>
       </w:pPr>
+      <w:rPr/>
     </w:lvl>
     <w:lvl w:ilvl="7">
       <w:start w:val="1"/>
@@ -1498,6 +1574,7 @@
         </w:tabs>
         <w:ind w:left="0" w:hanging="0"/>
       </w:pPr>
+      <w:rPr/>
     </w:lvl>
     <w:lvl w:ilvl="8">
       <w:start w:val="1"/>
@@ -1511,6 +1588,7 @@
         </w:tabs>
         <w:ind w:left="0" w:hanging="0"/>
       </w:pPr>
+      <w:rPr/>
     </w:lvl>
   </w:abstractNum>
   <w:abstractNum w:abstractNumId="3">
@@ -1525,6 +1603,7 @@
         </w:tabs>
         <w:ind w:left="0" w:hanging="0"/>
       </w:pPr>
+      <w:rPr/>
     </w:lvl>
     <w:lvl w:ilvl="1">
       <w:start w:val="1"/>
@@ -1537,6 +1616,7 @@
         </w:tabs>
         <w:ind w:left="0" w:hanging="0"/>
       </w:pPr>
+      <w:rPr/>
     </w:lvl>
     <w:lvl w:ilvl="2">
       <w:start w:val="1"/>
@@ -1549,6 +1629,7 @@
         </w:tabs>
         <w:ind w:left="0" w:hanging="0"/>
       </w:pPr>
+      <w:rPr/>
     </w:lvl>
     <w:lvl w:ilvl="3">
       <w:start w:val="1"/>
@@ -1561,6 +1642,7 @@
         </w:tabs>
         <w:ind w:left="0" w:hanging="0"/>
       </w:pPr>
+      <w:rPr/>
     </w:lvl>
     <w:lvl w:ilvl="4">
       <w:start w:val="1"/>
@@ -1573,6 +1655,7 @@
         </w:tabs>
         <w:ind w:left="0" w:hanging="0"/>
       </w:pPr>
+      <w:rPr/>
     </w:lvl>
     <w:lvl w:ilvl="5">
       <w:start w:val="1"/>
@@ -1585,6 +1668,7 @@
         </w:tabs>
         <w:ind w:left="0" w:hanging="0"/>
       </w:pPr>
+      <w:rPr/>
     </w:lvl>
     <w:lvl w:ilvl="6">
       <w:start w:val="1"/>
@@ -1597,6 +1681,7 @@
         </w:tabs>
         <w:ind w:left="0" w:hanging="0"/>
       </w:pPr>
+      <w:rPr/>
     </w:lvl>
     <w:lvl w:ilvl="7">
       <w:start w:val="1"/>
@@ -1609,6 +1694,7 @@
         </w:tabs>
         <w:ind w:left="0" w:hanging="0"/>
       </w:pPr>
+      <w:rPr/>
     </w:lvl>
     <w:lvl w:ilvl="8">
       <w:start w:val="1"/>
@@ -1621,6 +1707,7 @@
         </w:tabs>
         <w:ind w:left="0" w:hanging="0"/>
       </w:pPr>
+      <w:rPr/>
     </w:lvl>
   </w:abstractNum>
   <w:abstractNum w:abstractNumId="4">
@@ -1635,6 +1722,7 @@
         </w:tabs>
         <w:ind w:left="720" w:hanging="360"/>
       </w:pPr>
+      <w:rPr/>
     </w:lvl>
     <w:lvl w:ilvl="1">
       <w:start w:val="1"/>
@@ -1647,6 +1735,7 @@
         </w:tabs>
         <w:ind w:left="1080" w:hanging="360"/>
       </w:pPr>
+      <w:rPr/>
     </w:lvl>
     <w:lvl w:ilvl="2">
       <w:start w:val="1"/>
@@ -1659,6 +1748,7 @@
         </w:tabs>
         <w:ind w:left="1440" w:hanging="360"/>
       </w:pPr>
+      <w:rPr/>
     </w:lvl>
     <w:lvl w:ilvl="3">
       <w:start w:val="1"/>
@@ -1671,6 +1761,7 @@
         </w:tabs>
         <w:ind w:left="1800" w:hanging="360"/>
       </w:pPr>
+      <w:rPr/>
     </w:lvl>
     <w:lvl w:ilvl="4">
       <w:start w:val="1"/>
@@ -1683,6 +1774,7 @@
         </w:tabs>
         <w:ind w:left="2160" w:hanging="360"/>
       </w:pPr>
+      <w:rPr/>
     </w:lvl>
     <w:lvl w:ilvl="5">
       <w:start w:val="1"/>
@@ -1695,6 +1787,7 @@
         </w:tabs>
         <w:ind w:left="2520" w:hanging="360"/>
       </w:pPr>
+      <w:rPr/>
     </w:lvl>
     <w:lvl w:ilvl="6">
       <w:start w:val="1"/>
@@ -1707,6 +1800,7 @@
         </w:tabs>
         <w:ind w:left="2880" w:hanging="360"/>
       </w:pPr>
+      <w:rPr/>
     </w:lvl>
     <w:lvl w:ilvl="7">
       <w:start w:val="1"/>
@@ -1719,6 +1813,7 @@
         </w:tabs>
         <w:ind w:left="3240" w:hanging="360"/>
       </w:pPr>
+      <w:rPr/>
     </w:lvl>
     <w:lvl w:ilvl="8">
       <w:start w:val="1"/>
@@ -1731,6 +1826,7 @@
         </w:tabs>
         <w:ind w:left="3600" w:hanging="360"/>
       </w:pPr>
+      <w:rPr/>
     </w:lvl>
   </w:abstractNum>
   <w:abstractNum w:abstractNumId="5">
@@ -1745,6 +1841,7 @@
         </w:tabs>
         <w:ind w:left="720" w:hanging="360"/>
       </w:pPr>
+      <w:rPr/>
     </w:lvl>
     <w:lvl w:ilvl="1">
       <w:start w:val="1"/>
@@ -1757,6 +1854,7 @@
         </w:tabs>
         <w:ind w:left="1080" w:hanging="360"/>
       </w:pPr>
+      <w:rPr/>
     </w:lvl>
     <w:lvl w:ilvl="2">
       <w:start w:val="1"/>
@@ -1769,6 +1867,7 @@
         </w:tabs>
         <w:ind w:left="1440" w:hanging="360"/>
       </w:pPr>
+      <w:rPr/>
     </w:lvl>
     <w:lvl w:ilvl="3">
       <w:start w:val="1"/>
@@ -1781,6 +1880,7 @@
         </w:tabs>
         <w:ind w:left="1800" w:hanging="360"/>
       </w:pPr>
+      <w:rPr/>
     </w:lvl>
     <w:lvl w:ilvl="4">
       <w:start w:val="1"/>
@@ -1793,6 +1893,7 @@
         </w:tabs>
         <w:ind w:left="2160" w:hanging="360"/>
       </w:pPr>
+      <w:rPr/>
     </w:lvl>
     <w:lvl w:ilvl="5">
       <w:start w:val="1"/>
@@ -1805,6 +1906,7 @@
         </w:tabs>
         <w:ind w:left="2520" w:hanging="360"/>
       </w:pPr>
+      <w:rPr/>
     </w:lvl>
     <w:lvl w:ilvl="6">
       <w:start w:val="1"/>
@@ -1817,6 +1919,7 @@
         </w:tabs>
         <w:ind w:left="2880" w:hanging="360"/>
       </w:pPr>
+      <w:rPr/>
     </w:lvl>
     <w:lvl w:ilvl="7">
       <w:start w:val="1"/>
@@ -1829,6 +1932,7 @@
         </w:tabs>
         <w:ind w:left="3240" w:hanging="360"/>
       </w:pPr>
+      <w:rPr/>
     </w:lvl>
     <w:lvl w:ilvl="8">
       <w:start w:val="1"/>
@@ -1841,6 +1945,7 @@
         </w:tabs>
         <w:ind w:left="3600" w:hanging="360"/>
       </w:pPr>
+      <w:rPr/>
     </w:lvl>
   </w:abstractNum>
   <w:abstractNum w:abstractNumId="6">
@@ -2112,7 +2217,6 @@
       <w:rPr>
         <w:rFonts w:ascii="DejaVu Serif" w:hAnsi="DejaVu Serif" w:eastAsia="Droid Sans Fallback" w:cs="Droid Sans Devanagari"/>
         <w:kern w:val="2"/>
-        <w:sz w:val="20"/>
         <w:szCs w:val="24"/>
         <w:lang w:val="en-US" w:eastAsia="zh-CN" w:bidi="hi-IN"/>
       </w:rPr>
@@ -2326,7 +2430,7 @@
       <w:szCs w:val="32"/>
     </w:rPr>
   </w:style>
-  <w:style w:type="paragraph" w:styleId="TOCHeading">
+  <w:style w:type="paragraph" w:styleId="ContentsHeading">
     <w:name w:val="TOC Heading"/>
     <w:basedOn w:val="IndexHeading"/>
     <w:qFormat/>

</xml_diff>

<commit_message>
* updated start dates
</commit_message>
<xml_diff>
--- a/Convenient-Effortless-3D-Printing.docx
+++ b/Convenient-Effortless-3D-Printing.docx
@@ -4,7 +4,7 @@
   <w:body>
     <w:p>
       <w:pPr>
-        <w:pStyle w:val="TextBody"/>
+        <w:pStyle w:val="BodyText"/>
         <w:numPr>
           <w:ilvl w:val="0"/>
           <w:numId w:val="3"/>
@@ -99,14 +99,14 @@
         </w:tblCellMar>
       </w:tblPr>
       <w:tblGrid>
-        <w:gridCol w:w="1698"/>
-        <w:gridCol w:w="8276"/>
+        <w:gridCol w:w="1697"/>
+        <w:gridCol w:w="8277"/>
       </w:tblGrid>
       <w:tr>
         <w:trPr/>
         <w:tc>
           <w:tcPr>
-            <w:tcW w:w="1698" w:type="dxa"/>
+            <w:tcW w:w="1697" w:type="dxa"/>
             <w:tcBorders>
               <w:top w:val="single" w:sz="4" w:space="0" w:color="000000"/>
               <w:left w:val="single" w:sz="4" w:space="0" w:color="000000"/>
@@ -137,7 +137,7 @@
         </w:tc>
         <w:tc>
           <w:tcPr>
-            <w:tcW w:w="8276" w:type="dxa"/>
+            <w:tcW w:w="8277" w:type="dxa"/>
             <w:tcBorders>
               <w:top w:val="single" w:sz="4" w:space="0" w:color="000000"/>
               <w:left w:val="single" w:sz="4" w:space="0" w:color="000000"/>
@@ -172,7 +172,7 @@
         <w:trPr/>
         <w:tc>
           <w:tcPr>
-            <w:tcW w:w="1698" w:type="dxa"/>
+            <w:tcW w:w="1697" w:type="dxa"/>
             <w:tcBorders>
               <w:left w:val="single" w:sz="4" w:space="0" w:color="000000"/>
               <w:bottom w:val="single" w:sz="4" w:space="0" w:color="000000"/>
@@ -198,7 +198,7 @@
         </w:tc>
         <w:tc>
           <w:tcPr>
-            <w:tcW w:w="8276" w:type="dxa"/>
+            <w:tcW w:w="8277" w:type="dxa"/>
             <w:tcBorders>
               <w:left w:val="single" w:sz="4" w:space="0" w:color="000000"/>
               <w:bottom w:val="single" w:sz="4" w:space="0" w:color="000000"/>
@@ -232,7 +232,7 @@
         <w:trPr/>
         <w:tc>
           <w:tcPr>
-            <w:tcW w:w="1698" w:type="dxa"/>
+            <w:tcW w:w="1697" w:type="dxa"/>
             <w:tcBorders>
               <w:left w:val="single" w:sz="4" w:space="0" w:color="000000"/>
               <w:bottom w:val="single" w:sz="4" w:space="0" w:color="000000"/>
@@ -262,7 +262,7 @@
         </w:tc>
         <w:tc>
           <w:tcPr>
-            <w:tcW w:w="8276" w:type="dxa"/>
+            <w:tcW w:w="8277" w:type="dxa"/>
             <w:tcBorders>
               <w:left w:val="single" w:sz="4" w:space="0" w:color="000000"/>
               <w:bottom w:val="single" w:sz="4" w:space="0" w:color="000000"/>
@@ -287,7 +287,7 @@
                 <w:sz w:val="24"/>
                 <w:szCs w:val="24"/>
               </w:rPr>
-              <w:t>01.</w:t>
+              <w:t>01.1</w:t>
             </w:r>
             <w:r>
               <w:rPr>
@@ -295,7 +295,7 @@
                 <w:sz w:val="24"/>
                 <w:szCs w:val="24"/>
               </w:rPr>
-              <w:t>10</w:t>
+              <w:t>1</w:t>
             </w:r>
             <w:r>
               <w:rPr>
@@ -316,7 +316,7 @@
           <w:ilvl w:val="0"/>
           <w:numId w:val="1"/>
         </w:numPr>
-        <w:ind w:left="0" w:hanging="0"/>
+        <w:ind w:hanging="0" w:left="0"/>
         <w:rPr/>
       </w:pPr>
       <w:r>
@@ -1030,7 +1030,7 @@
           <w:ilvl w:val="0"/>
           <w:numId w:val="1"/>
         </w:numPr>
-        <w:ind w:left="0" w:hanging="0"/>
+        <w:ind w:hanging="0" w:left="0"/>
         <w:rPr/>
       </w:pPr>
       <w:r>
@@ -1157,7 +1157,7 @@
           <w:ilvl w:val="0"/>
           <w:numId w:val="1"/>
         </w:numPr>
-        <w:ind w:left="0" w:hanging="0"/>
+        <w:ind w:hanging="0" w:left="0"/>
         <w:rPr/>
       </w:pPr>
       <w:r>
@@ -1172,7 +1172,7 @@
           <w:ilvl w:val="0"/>
           <w:numId w:val="4"/>
         </w:numPr>
-        <w:ind w:left="720" w:hanging="360"/>
+        <w:ind w:hanging="360" w:left="720"/>
         <w:rPr>
           <w:rFonts w:ascii="DejaVu Serif" w:hAnsi="DejaVu Serif" w:eastAsia="Liberation Serif" w:cs="Liberation Serif"/>
           <w:color w:val="auto"/>
@@ -1201,7 +1201,7 @@
           <w:ilvl w:val="0"/>
           <w:numId w:val="4"/>
         </w:numPr>
-        <w:ind w:left="720" w:hanging="360"/>
+        <w:ind w:hanging="360" w:left="720"/>
         <w:rPr/>
       </w:pPr>
       <w:r>
@@ -1235,7 +1235,7 @@
           <w:ilvl w:val="0"/>
           <w:numId w:val="4"/>
         </w:numPr>
-        <w:ind w:left="720" w:hanging="360"/>
+        <w:ind w:hanging="360" w:left="720"/>
         <w:rPr>
           <w:rFonts w:ascii="DejaVu Serif" w:hAnsi="DejaVu Serif" w:eastAsia="Liberation Serif" w:cs="Liberation Serif"/>
           <w:color w:val="auto"/>
@@ -1278,7 +1278,7 @@
           <w:ilvl w:val="0"/>
           <w:numId w:val="1"/>
         </w:numPr>
-        <w:ind w:left="0" w:hanging="0"/>
+        <w:ind w:hanging="0" w:left="0"/>
         <w:rPr/>
       </w:pPr>
       <w:r>
@@ -1293,7 +1293,7 @@
       </w:pPr>
       <w:r>
         <w:rPr>
-          <w:rStyle w:val="InternetLink"/>
+          <w:rStyle w:val="Hyperlink"/>
         </w:rPr>
         <w:t>Benjamin Leiding&lt;benjamin.leiding@tu-clausthal.de&gt;</w:t>
       </w:r>
@@ -1306,7 +1306,7 @@
       <w:hyperlink r:id="rId4">
         <w:r>
           <w:rPr>
-            <w:rStyle w:val="InternetLink"/>
+            <w:rStyle w:val="Hyperlink"/>
           </w:rPr>
           <w:t>Anant Sujatanagarjuna&lt;anant.sujatanagarjuna@tu-clausthal.de&gt;</w:t>
         </w:r>
@@ -1339,7 +1339,7 @@
     <w:hyperlink r:id="rId1">
       <w:r>
         <w:rPr>
-          <w:rStyle w:val="InternetLink"/>
+          <w:rStyle w:val="Hyperlink"/>
         </w:rPr>
         <w:t>etce-lab.com</w:t>
       </w:r>
@@ -2269,7 +2269,7 @@
     <w:pPr>
       <w:keepNext w:val="true"/>
       <w:spacing w:lineRule="auto" w:line="240" w:before="240" w:after="120"/>
-      <w:ind w:left="0" w:hanging="0"/>
+      <w:ind w:hanging="0" w:left="0"/>
       <w:outlineLvl w:val="0"/>
     </w:pPr>
     <w:rPr>
@@ -2284,7 +2284,7 @@
     <w:qFormat/>
     <w:rPr/>
   </w:style>
-  <w:style w:type="character" w:styleId="InternetLink">
+  <w:style w:type="character" w:styleId="Hyperlink">
     <w:name w:val="Hyperlink"/>
     <w:rPr>
       <w:color w:val="000080"/>
@@ -2292,7 +2292,7 @@
       <w:lang w:val="zxx" w:eastAsia="zxx" w:bidi="zxx"/>
     </w:rPr>
   </w:style>
-  <w:style w:type="character" w:styleId="VisitedInternetLink">
+  <w:style w:type="character" w:styleId="FollowedHyperlink">
     <w:name w:val="FollowedHyperlink"/>
     <w:rPr>
       <w:color w:val="800000"/>
@@ -2303,7 +2303,7 @@
   <w:style w:type="paragraph" w:styleId="Heading">
     <w:name w:val="Heading"/>
     <w:basedOn w:val="Normal"/>
-    <w:next w:val="TextBody"/>
+    <w:next w:val="BodyText"/>
     <w:qFormat/>
     <w:pPr>
       <w:keepNext w:val="true"/>
@@ -2315,7 +2315,7 @@
       <w:szCs w:val="28"/>
     </w:rPr>
   </w:style>
-  <w:style w:type="paragraph" w:styleId="TextBody">
+  <w:style w:type="paragraph" w:styleId="BodyText">
     <w:name w:val="Body Text"/>
     <w:basedOn w:val="Normal"/>
     <w:pPr>
@@ -2325,7 +2325,7 @@
   </w:style>
   <w:style w:type="paragraph" w:styleId="List">
     <w:name w:val="List"/>
-    <w:basedOn w:val="TextBody"/>
+    <w:basedOn w:val="BodyText"/>
     <w:pPr/>
     <w:rPr>
       <w:rFonts w:cs="Droid Sans Devanagari"/>
@@ -2436,7 +2436,7 @@
     <w:basedOn w:val="Heading"/>
     <w:pPr>
       <w:suppressLineNumbers/>
-      <w:ind w:left="0" w:hanging="0"/>
+      <w:ind w:hanging="0" w:left="0"/>
     </w:pPr>
     <w:rPr>
       <w:b/>
@@ -2445,13 +2445,13 @@
       <w:szCs w:val="32"/>
     </w:rPr>
   </w:style>
-  <w:style w:type="paragraph" w:styleId="ContentsHeading">
+  <w:style w:type="paragraph" w:styleId="TOCHeading">
     <w:name w:val="TOC Heading"/>
     <w:basedOn w:val="IndexHeading"/>
     <w:qFormat/>
     <w:pPr>
       <w:suppressLineNumbers/>
-      <w:ind w:left="0" w:hanging="0"/>
+      <w:ind w:hanging="0" w:left="0"/>
     </w:pPr>
     <w:rPr>
       <w:b/>
@@ -2463,7 +2463,7 @@
   <w:style w:type="paragraph" w:styleId="Title">
     <w:name w:val="Title"/>
     <w:basedOn w:val="Heading"/>
-    <w:next w:val="TextBody"/>
+    <w:next w:val="BodyText"/>
     <w:qFormat/>
     <w:pPr>
       <w:jc w:val="center"/>
@@ -2476,4 +2476,110 @@
     </w:rPr>
   </w:style>
 </w:styles>
+</file>
+
+<file path=word/theme/theme1.xml><?xml version="1.0" encoding="utf-8"?>
+<a:theme xmlns:a="http://schemas.openxmlformats.org/drawingml/2006/main" xmlns:r="http://schemas.openxmlformats.org/officeDocument/2006/relationships" name="Office Theme">
+  <a:themeElements>
+    <a:clrScheme name="LibreOffice">
+      <a:dk1>
+        <a:srgbClr val="000000"/>
+      </a:dk1>
+      <a:lt1>
+        <a:srgbClr val="ffffff"/>
+      </a:lt1>
+      <a:dk2>
+        <a:srgbClr val="000000"/>
+      </a:dk2>
+      <a:lt2>
+        <a:srgbClr val="ffffff"/>
+      </a:lt2>
+      <a:accent1>
+        <a:srgbClr val="18a303"/>
+      </a:accent1>
+      <a:accent2>
+        <a:srgbClr val="0369a3"/>
+      </a:accent2>
+      <a:accent3>
+        <a:srgbClr val="a33e03"/>
+      </a:accent3>
+      <a:accent4>
+        <a:srgbClr val="8e03a3"/>
+      </a:accent4>
+      <a:accent5>
+        <a:srgbClr val="c99c00"/>
+      </a:accent5>
+      <a:accent6>
+        <a:srgbClr val="c9211e"/>
+      </a:accent6>
+      <a:hlink>
+        <a:srgbClr val="0000ee"/>
+      </a:hlink>
+      <a:folHlink>
+        <a:srgbClr val="551a8b"/>
+      </a:folHlink>
+    </a:clrScheme>
+    <a:fontScheme name="Office">
+      <a:majorFont>
+        <a:latin typeface="Arial" pitchFamily="0" charset="1"/>
+        <a:ea typeface="DejaVu Sans" pitchFamily="0" charset="1"/>
+        <a:cs typeface="DejaVu Sans" pitchFamily="0" charset="1"/>
+      </a:majorFont>
+      <a:minorFont>
+        <a:latin typeface="Arial" pitchFamily="0" charset="1"/>
+        <a:ea typeface="DejaVu Sans" pitchFamily="0" charset="1"/>
+        <a:cs typeface="DejaVu Sans" pitchFamily="0" charset="1"/>
+      </a:minorFont>
+    </a:fontScheme>
+    <a:fmtScheme>
+      <a:fillStyleLst>
+        <a:solidFill>
+          <a:schemeClr val="phClr"/>
+        </a:solidFill>
+        <a:solidFill>
+          <a:schemeClr val="phClr"/>
+        </a:solidFill>
+        <a:solidFill>
+          <a:schemeClr val="phClr"/>
+        </a:solidFill>
+      </a:fillStyleLst>
+      <a:lnStyleLst>
+        <a:ln w="6350" cap="flat" cmpd="sng" algn="ctr">
+          <a:prstDash val="solid"/>
+          <a:miter/>
+        </a:ln>
+        <a:ln w="6350" cap="flat" cmpd="sng" algn="ctr">
+          <a:prstDash val="solid"/>
+          <a:miter/>
+        </a:ln>
+        <a:ln w="6350" cap="flat" cmpd="sng" algn="ctr">
+          <a:prstDash val="solid"/>
+          <a:miter/>
+        </a:ln>
+      </a:lnStyleLst>
+      <a:effectStyleLst>
+        <a:effectStyle>
+          <a:effectLst/>
+        </a:effectStyle>
+        <a:effectStyle>
+          <a:effectLst/>
+        </a:effectStyle>
+        <a:effectStyle>
+          <a:effectLst/>
+        </a:effectStyle>
+      </a:effectStyleLst>
+      <a:bgFillStyleLst>
+        <a:solidFill>
+          <a:schemeClr val="phClr"/>
+        </a:solidFill>
+        <a:solidFill>
+          <a:schemeClr val="phClr"/>
+        </a:solidFill>
+        <a:solidFill>
+          <a:schemeClr val="phClr"/>
+        </a:solidFill>
+      </a:bgFillStyleLst>
+    </a:fmtScheme>
+  </a:themeElements>
+</a:theme>
 </file>
</xml_diff>

<commit_message>
* updated list of available topics
</commit_message>
<xml_diff>
--- a/Convenient-Effortless-3D-Printing.docx
+++ b/Convenient-Effortless-3D-Printing.docx
@@ -51,7 +51,7 @@
                   </pic:nvPicPr>
                   <pic:blipFill>
                     <a:blip r:embed="rId2"/>
-                    <a:srcRect l="18838" t="12953" r="19827" b="74079"/>
+                    <a:srcRect l="18836" t="12945" r="19829" b="74077"/>
                     <a:stretch>
                       <a:fillRect/>
                     </a:stretch>
@@ -99,14 +99,14 @@
         </w:tblCellMar>
       </w:tblPr>
       <w:tblGrid>
-        <w:gridCol w:w="1697"/>
-        <w:gridCol w:w="8277"/>
+        <w:gridCol w:w="1696"/>
+        <w:gridCol w:w="8278"/>
       </w:tblGrid>
       <w:tr>
         <w:trPr/>
         <w:tc>
           <w:tcPr>
-            <w:tcW w:w="1697" w:type="dxa"/>
+            <w:tcW w:w="1696" w:type="dxa"/>
             <w:tcBorders>
               <w:top w:val="single" w:sz="4" w:space="0" w:color="000000"/>
               <w:left w:val="single" w:sz="4" w:space="0" w:color="000000"/>
@@ -137,7 +137,7 @@
         </w:tc>
         <w:tc>
           <w:tcPr>
-            <w:tcW w:w="8277" w:type="dxa"/>
+            <w:tcW w:w="8278" w:type="dxa"/>
             <w:tcBorders>
               <w:top w:val="single" w:sz="4" w:space="0" w:color="000000"/>
               <w:left w:val="single" w:sz="4" w:space="0" w:color="000000"/>
@@ -172,7 +172,7 @@
         <w:trPr/>
         <w:tc>
           <w:tcPr>
-            <w:tcW w:w="1697" w:type="dxa"/>
+            <w:tcW w:w="1696" w:type="dxa"/>
             <w:tcBorders>
               <w:left w:val="single" w:sz="4" w:space="0" w:color="000000"/>
               <w:bottom w:val="single" w:sz="4" w:space="0" w:color="000000"/>
@@ -198,7 +198,7 @@
         </w:tc>
         <w:tc>
           <w:tcPr>
-            <w:tcW w:w="8277" w:type="dxa"/>
+            <w:tcW w:w="8278" w:type="dxa"/>
             <w:tcBorders>
               <w:left w:val="single" w:sz="4" w:space="0" w:color="000000"/>
               <w:bottom w:val="single" w:sz="4" w:space="0" w:color="000000"/>
@@ -232,7 +232,7 @@
         <w:trPr/>
         <w:tc>
           <w:tcPr>
-            <w:tcW w:w="1697" w:type="dxa"/>
+            <w:tcW w:w="1696" w:type="dxa"/>
             <w:tcBorders>
               <w:left w:val="single" w:sz="4" w:space="0" w:color="000000"/>
               <w:bottom w:val="single" w:sz="4" w:space="0" w:color="000000"/>
@@ -256,13 +256,13 @@
                 <w:sz w:val="24"/>
                 <w:szCs w:val="24"/>
               </w:rPr>
-              <w:t xml:space="preserve">Start </w:t>
+              <w:t>Start</w:t>
             </w:r>
           </w:p>
         </w:tc>
         <w:tc>
           <w:tcPr>
-            <w:tcW w:w="8277" w:type="dxa"/>
+            <w:tcW w:w="8278" w:type="dxa"/>
             <w:tcBorders>
               <w:left w:val="single" w:sz="4" w:space="0" w:color="000000"/>
               <w:bottom w:val="single" w:sz="4" w:space="0" w:color="000000"/>
@@ -295,7 +295,7 @@
                 <w:sz w:val="24"/>
                 <w:szCs w:val="24"/>
               </w:rPr>
-              <w:t>1</w:t>
+              <w:t>0</w:t>
             </w:r>
             <w:r>
               <w:rPr>
@@ -303,7 +303,15 @@
                 <w:sz w:val="24"/>
                 <w:szCs w:val="24"/>
               </w:rPr>
-              <w:t>.2023</w:t>
+              <w:t>.202</w:t>
+            </w:r>
+            <w:r>
+              <w:rPr>
+                <w:rFonts w:eastAsia="Liberation Serif" w:cs="Liberation Serif"/>
+                <w:sz w:val="24"/>
+                <w:szCs w:val="24"/>
+              </w:rPr>
+              <w:t>4</w:t>
             </w:r>
           </w:p>
         </w:tc>

</xml_diff>